<commit_message>
Thêm đường dẫn repo vào file báo cáo
</commit_message>
<xml_diff>
--- a/BÁO CÁO HTTT Địa Lý.docx
+++ b/BÁO CÁO HTTT Địa Lý.docx
@@ -3429,17 +3429,60 @@
           <w:lang w:val="en"/>
         </w:rPr>
       </w:pPr>
+      <w:r>
+        <w:rPr>
+          <w:rFonts w:hint="default"/>
+          <w:lang w:val="en"/>
+        </w:rPr>
+        <w:fldChar w:fldCharType="begin"/>
+      </w:r>
+      <w:r>
+        <w:rPr>
+          <w:rFonts w:hint="default"/>
+          <w:lang w:val="en"/>
+        </w:rPr>
+        <w:instrText xml:space="preserve"> HYPERLINK "https://github.com/tranlyvan/khutro_cairang" </w:instrText>
+      </w:r>
+      <w:r>
+        <w:rPr>
+          <w:rFonts w:hint="default"/>
+          <w:lang w:val="en"/>
+        </w:rPr>
+        <w:fldChar w:fldCharType="separate"/>
+      </w:r>
+      <w:r>
+        <w:rPr>
+          <w:rStyle w:val="10"/>
+          <w:rFonts w:hint="default"/>
+          <w:lang w:val="en"/>
+        </w:rPr>
+        <w:t>https://github.com/tranlyvan/khutro_cairang</w:t>
+      </w:r>
+      <w:r>
+        <w:rPr>
+          <w:rFonts w:hint="default"/>
+          <w:lang w:val="en"/>
+        </w:rPr>
+        <w:fldChar w:fldCharType="end"/>
+      </w:r>
+      <w:r>
+        <w:rPr>
+          <w:rFonts w:hint="default"/>
+          <w:lang w:val="en"/>
+        </w:rPr>
+        <w:t xml:space="preserve"> </w:t>
+      </w:r>
+    </w:p>
+    <w:p>
+      <w:pPr>
+        <w:pStyle w:val="27"/>
+        <w:rPr>
+          <w:rFonts w:hint="default"/>
+          <w:lang w:val="en"/>
+        </w:rPr>
+      </w:pPr>
       <w:bookmarkStart w:id="20" w:name="_GoBack"/>
       <w:bookmarkEnd w:id="20"/>
-    </w:p>
-    <w:p>
-      <w:pPr>
-        <w:pStyle w:val="27"/>
-        <w:rPr>
-          <w:rFonts w:hint="default"/>
-          <w:lang w:val="en"/>
-        </w:rPr>
-      </w:pPr>
     </w:p>
     <w:p>
       <w:pPr>

</xml_diff>

<commit_message>
Sửa lỗi thứ tự id dữ liệu địa giới, cập nhật file csdl và báo cáo
</commit_message>
<xml_diff>
--- a/BÁO CÁO HTTT Địa Lý.docx
+++ b/BÁO CÁO HTTT Địa Lý.docx
@@ -353,8 +353,6 @@
         <w:pStyle w:val="23"/>
       </w:pPr>
       <w:bookmarkStart w:id="0" w:name="_Toc820461948"/>
-      <w:bookmarkStart w:id="36" w:name="_GoBack"/>
-      <w:bookmarkEnd w:id="36"/>
       <w:r>
         <w:t>Mục Lục</w:t>
       </w:r>
@@ -4507,8 +4505,10 @@
           <w:rFonts w:hint="default"/>
           <w:lang w:val="en"/>
         </w:rPr>
-        <w:t>kết quả thu được là hình ảnh địa giới quận Cái Răng, TP. Cần Thơ và Việt Nam như hình dưới.</w:t>
-      </w:r>
+        <w:t>kết quả thu được là hình ảnh địa giới quận Cái Răng, TP. Cần Thơ và Việt Nam như hình dưới. Có thể chỉ lọc cho VNM_adm3 nếu không cần hiển thị địa giới Quận và Việt Nam.</w:t>
+      </w:r>
+      <w:bookmarkStart w:id="36" w:name="_GoBack"/>
+      <w:bookmarkEnd w:id="36"/>
     </w:p>
     <w:p>
       <w:pPr>
@@ -4758,9 +4758,9 @@
       <w:r>
         <w:drawing>
           <wp:inline distT="0" distB="0" distL="114300" distR="114300">
-            <wp:extent cx="4772660" cy="2021205"/>
-            <wp:effectExtent l="9525" t="9525" r="12065" b="17145"/>
-            <wp:docPr id="12" name="Picture 3"/>
+            <wp:extent cx="5128895" cy="2072640"/>
+            <wp:effectExtent l="9525" t="9525" r="20955" b="13335"/>
+            <wp:docPr id="4" name="Picture 1"/>
             <wp:cNvGraphicFramePr>
               <a:graphicFrameLocks xmlns:a="http://schemas.openxmlformats.org/drawingml/2006/main" noChangeAspect="true"/>
             </wp:cNvGraphicFramePr>
@@ -4768,7 +4768,7 @@
               <a:graphicData uri="http://schemas.openxmlformats.org/drawingml/2006/picture">
                 <pic:pic xmlns:pic="http://schemas.openxmlformats.org/drawingml/2006/picture">
                   <pic:nvPicPr>
-                    <pic:cNvPr id="12" name="Picture 3"/>
+                    <pic:cNvPr id="4" name="Picture 1"/>
                     <pic:cNvPicPr>
                       <a:picLocks noChangeAspect="true"/>
                     </pic:cNvPicPr>
@@ -4782,7 +4782,7 @@
                   <pic:spPr>
                     <a:xfrm>
                       <a:off x="0" y="0"/>
-                      <a:ext cx="4772660" cy="2021205"/>
+                      <a:ext cx="5128895" cy="2072640"/>
                     </a:xfrm>
                     <a:prstGeom prst="rect">
                       <a:avLst/>
@@ -7772,6 +7772,7 @@
   <w:style w:type="character" w:customStyle="1" w:styleId="40">
     <w:name w:val="TOC Heading1 Char"/>
     <w:link w:val="26"/>
+    <w:qFormat/>
     <w:uiPriority w:val="39"/>
   </w:style>
 </w:styles>

</xml_diff>

<commit_message>
- điều chỉnh vị trí khung chú thích số luợng khu trọ. - Điều chỉnh kích thước thanh tìm kiếm bản đồ. - Cập nhật báo cáo
</commit_message>
<xml_diff>
--- a/BÁO CÁO HTTT Địa Lý.docx
+++ b/BÁO CÁO HTTT Địa Lý.docx
@@ -4507,8 +4507,6 @@
         </w:rPr>
         <w:t>kết quả thu được là hình ảnh địa giới quận Cái Răng, TP. Cần Thơ và Việt Nam như hình dưới. Có thể chỉ lọc cho VNM_adm3 nếu không cần hiển thị địa giới Quận và Việt Nam.</w:t>
       </w:r>
-      <w:bookmarkStart w:id="36" w:name="_GoBack"/>
-      <w:bookmarkEnd w:id="36"/>
     </w:p>
     <w:p>
       <w:pPr>
@@ -5182,12 +5180,13 @@
         <w:pStyle w:val="29"/>
         <w:bidi w:val="0"/>
       </w:pPr>
+      <w:bookmarkStart w:id="36" w:name="_GoBack"/>
       <w:r>
         <w:drawing>
           <wp:inline distT="0" distB="0" distL="114300" distR="114300">
-            <wp:extent cx="6603365" cy="4833620"/>
-            <wp:effectExtent l="9525" t="9525" r="22860" b="14605"/>
-            <wp:docPr id="15" name="Picture 5"/>
+            <wp:extent cx="6597015" cy="4839970"/>
+            <wp:effectExtent l="0" t="0" r="6985" b="1905"/>
+            <wp:docPr id="5" name="Picture 1"/>
             <wp:cNvGraphicFramePr>
               <a:graphicFrameLocks xmlns:a="http://schemas.openxmlformats.org/drawingml/2006/main" noChangeAspect="true"/>
             </wp:cNvGraphicFramePr>
@@ -5195,7 +5194,7 @@
               <a:graphicData uri="http://schemas.openxmlformats.org/drawingml/2006/picture">
                 <pic:pic xmlns:pic="http://schemas.openxmlformats.org/drawingml/2006/picture">
                   <pic:nvPicPr>
-                    <pic:cNvPr id="15" name="Picture 5"/>
+                    <pic:cNvPr id="5" name="Picture 1"/>
                     <pic:cNvPicPr>
                       <a:picLocks noChangeAspect="true"/>
                     </pic:cNvPicPr>
@@ -5209,16 +5208,14 @@
                   <pic:spPr>
                     <a:xfrm>
                       <a:off x="0" y="0"/>
-                      <a:ext cx="6603365" cy="4833620"/>
+                      <a:ext cx="6597015" cy="4839970"/>
                     </a:xfrm>
                     <a:prstGeom prst="rect">
                       <a:avLst/>
                     </a:prstGeom>
                     <a:noFill/>
                     <a:ln>
-                      <a:solidFill>
-                        <a:schemeClr val="tx1"/>
-                      </a:solidFill>
+                      <a:noFill/>
                     </a:ln>
                   </pic:spPr>
                 </pic:pic>
@@ -5227,6 +5224,7 @@
           </wp:inline>
         </w:drawing>
       </w:r>
+      <w:bookmarkEnd w:id="36"/>
     </w:p>
     <w:p>
       <w:pPr>

</xml_diff>

<commit_message>
- Thêm chức năng hiển thị thông tin khu trọ (kèm khoảng cách). - Cập nhật báo cáo.
</commit_message>
<xml_diff>
--- a/BÁO CÁO HTTT Địa Lý.docx
+++ b/BÁO CÁO HTTT Địa Lý.docx
@@ -352,7 +352,7 @@
       <w:pPr>
         <w:pStyle w:val="23"/>
       </w:pPr>
-      <w:bookmarkStart w:id="0" w:name="_Toc820461948"/>
+      <w:bookmarkStart w:id="0" w:name="_Toc498223771"/>
       <w:r>
         <w:t>Mục Lục</w:t>
       </w:r>
@@ -423,7 +423,7 @@
               <w:sz w:val="26"/>
               <w:szCs w:val="26"/>
             </w:rPr>
-            <w:instrText xml:space="preserve"> HYPERLINK \l _Toc820461948 </w:instrText>
+            <w:instrText xml:space="preserve"> HYPERLINK \l _Toc498223771 </w:instrText>
           </w:r>
           <w:r>
             <w:rPr>
@@ -458,7 +458,7 @@
               <w:sz w:val="26"/>
               <w:szCs w:val="26"/>
             </w:rPr>
-            <w:instrText xml:space="preserve"> PAGEREF _Toc820461948 </w:instrText>
+            <w:instrText xml:space="preserve"> PAGEREF _Toc498223771 </w:instrText>
           </w:r>
           <w:r>
             <w:rPr>
@@ -514,7 +514,7 @@
               <w:sz w:val="26"/>
               <w:szCs w:val="26"/>
             </w:rPr>
-            <w:instrText xml:space="preserve"> HYPERLINK \l _Toc1492562163 </w:instrText>
+            <w:instrText xml:space="preserve"> HYPERLINK \l _Toc1111305357 </w:instrText>
           </w:r>
           <w:r>
             <w:rPr>
@@ -552,7 +552,7 @@
               <w:sz w:val="26"/>
               <w:szCs w:val="26"/>
             </w:rPr>
-            <w:instrText xml:space="preserve"> PAGEREF _Toc1492562163 </w:instrText>
+            <w:instrText xml:space="preserve"> PAGEREF _Toc1111305357 </w:instrText>
           </w:r>
           <w:r>
             <w:rPr>
@@ -609,7 +609,7 @@
               <w:sz w:val="26"/>
               <w:szCs w:val="26"/>
             </w:rPr>
-            <w:instrText xml:space="preserve"> HYPERLINK \l _Toc412656975 </w:instrText>
+            <w:instrText xml:space="preserve"> HYPERLINK \l _Toc1389179361 </w:instrText>
           </w:r>
           <w:r>
             <w:rPr>
@@ -654,7 +654,7 @@
               <w:sz w:val="26"/>
               <w:szCs w:val="26"/>
             </w:rPr>
-            <w:instrText xml:space="preserve"> PAGEREF _Toc412656975 </w:instrText>
+            <w:instrText xml:space="preserve"> PAGEREF _Toc1389179361 </w:instrText>
           </w:r>
           <w:r>
             <w:rPr>
@@ -711,7 +711,7 @@
               <w:sz w:val="26"/>
               <w:szCs w:val="26"/>
             </w:rPr>
-            <w:instrText xml:space="preserve"> HYPERLINK \l _Toc290064723 </w:instrText>
+            <w:instrText xml:space="preserve"> HYPERLINK \l _Toc1723994470 </w:instrText>
           </w:r>
           <w:r>
             <w:rPr>
@@ -747,7 +747,7 @@
               <w:sz w:val="26"/>
               <w:szCs w:val="26"/>
             </w:rPr>
-            <w:instrText xml:space="preserve"> PAGEREF _Toc290064723 </w:instrText>
+            <w:instrText xml:space="preserve"> PAGEREF _Toc1723994470 </w:instrText>
           </w:r>
           <w:r>
             <w:rPr>
@@ -804,7 +804,7 @@
               <w:sz w:val="26"/>
               <w:szCs w:val="26"/>
             </w:rPr>
-            <w:instrText xml:space="preserve"> HYPERLINK \l _Toc698935214 </w:instrText>
+            <w:instrText xml:space="preserve"> HYPERLINK \l _Toc528157644 </w:instrText>
           </w:r>
           <w:r>
             <w:rPr>
@@ -840,7 +840,7 @@
               <w:sz w:val="26"/>
               <w:szCs w:val="26"/>
             </w:rPr>
-            <w:instrText xml:space="preserve"> PAGEREF _Toc698935214 </w:instrText>
+            <w:instrText xml:space="preserve"> PAGEREF _Toc528157644 </w:instrText>
           </w:r>
           <w:r>
             <w:rPr>
@@ -897,7 +897,7 @@
               <w:sz w:val="26"/>
               <w:szCs w:val="26"/>
             </w:rPr>
-            <w:instrText xml:space="preserve"> HYPERLINK \l _Toc1541311395 </w:instrText>
+            <w:instrText xml:space="preserve"> HYPERLINK \l _Toc164362734 </w:instrText>
           </w:r>
           <w:r>
             <w:rPr>
@@ -933,7 +933,7 @@
               <w:sz w:val="26"/>
               <w:szCs w:val="26"/>
             </w:rPr>
-            <w:instrText xml:space="preserve"> PAGEREF _Toc1541311395 </w:instrText>
+            <w:instrText xml:space="preserve"> PAGEREF _Toc164362734 </w:instrText>
           </w:r>
           <w:r>
             <w:rPr>
@@ -990,7 +990,7 @@
               <w:sz w:val="26"/>
               <w:szCs w:val="26"/>
             </w:rPr>
-            <w:instrText xml:space="preserve"> HYPERLINK \l _Toc51393129 </w:instrText>
+            <w:instrText xml:space="preserve"> HYPERLINK \l _Toc654612517 </w:instrText>
           </w:r>
           <w:r>
             <w:rPr>
@@ -1028,7 +1028,7 @@
               <w:sz w:val="26"/>
               <w:szCs w:val="26"/>
             </w:rPr>
-            <w:instrText xml:space="preserve"> PAGEREF _Toc51393129 </w:instrText>
+            <w:instrText xml:space="preserve"> PAGEREF _Toc654612517 </w:instrText>
           </w:r>
           <w:r>
             <w:rPr>
@@ -1085,7 +1085,7 @@
               <w:sz w:val="26"/>
               <w:szCs w:val="26"/>
             </w:rPr>
-            <w:instrText xml:space="preserve"> HYPERLINK \l _Toc115659298 </w:instrText>
+            <w:instrText xml:space="preserve"> HYPERLINK \l _Toc779907129 </w:instrText>
           </w:r>
           <w:r>
             <w:rPr>
@@ -1123,7 +1123,7 @@
               <w:sz w:val="26"/>
               <w:szCs w:val="26"/>
             </w:rPr>
-            <w:instrText xml:space="preserve"> PAGEREF _Toc115659298 </w:instrText>
+            <w:instrText xml:space="preserve"> PAGEREF _Toc779907129 </w:instrText>
           </w:r>
           <w:r>
             <w:rPr>
@@ -1180,7 +1180,7 @@
               <w:sz w:val="26"/>
               <w:szCs w:val="26"/>
             </w:rPr>
-            <w:instrText xml:space="preserve"> HYPERLINK \l _Toc494482483 </w:instrText>
+            <w:instrText xml:space="preserve"> HYPERLINK \l _Toc263479788 </w:instrText>
           </w:r>
           <w:r>
             <w:rPr>
@@ -1218,7 +1218,7 @@
               <w:sz w:val="26"/>
               <w:szCs w:val="26"/>
             </w:rPr>
-            <w:instrText xml:space="preserve"> PAGEREF _Toc494482483 </w:instrText>
+            <w:instrText xml:space="preserve"> PAGEREF _Toc263479788 </w:instrText>
           </w:r>
           <w:r>
             <w:rPr>
@@ -1275,7 +1275,7 @@
               <w:sz w:val="26"/>
               <w:szCs w:val="26"/>
             </w:rPr>
-            <w:instrText xml:space="preserve"> HYPERLINK \l _Toc1490516013 </w:instrText>
+            <w:instrText xml:space="preserve"> HYPERLINK \l _Toc249281260 </w:instrText>
           </w:r>
           <w:r>
             <w:rPr>
@@ -1313,7 +1313,7 @@
               <w:sz w:val="26"/>
               <w:szCs w:val="26"/>
             </w:rPr>
-            <w:instrText xml:space="preserve"> PAGEREF _Toc1490516013 </w:instrText>
+            <w:instrText xml:space="preserve"> PAGEREF _Toc249281260 </w:instrText>
           </w:r>
           <w:r>
             <w:rPr>
@@ -1370,7 +1370,7 @@
               <w:sz w:val="26"/>
               <w:szCs w:val="26"/>
             </w:rPr>
-            <w:instrText xml:space="preserve"> HYPERLINK \l _Toc1100529610 </w:instrText>
+            <w:instrText xml:space="preserve"> HYPERLINK \l _Toc1313263685 </w:instrText>
           </w:r>
           <w:r>
             <w:rPr>
@@ -1408,7 +1408,7 @@
               <w:sz w:val="26"/>
               <w:szCs w:val="26"/>
             </w:rPr>
-            <w:instrText xml:space="preserve"> PAGEREF _Toc1100529610 </w:instrText>
+            <w:instrText xml:space="preserve"> PAGEREF _Toc1313263685 </w:instrText>
           </w:r>
           <w:r>
             <w:rPr>
@@ -1465,7 +1465,7 @@
               <w:sz w:val="26"/>
               <w:szCs w:val="26"/>
             </w:rPr>
-            <w:instrText xml:space="preserve"> HYPERLINK \l _Toc16060506 </w:instrText>
+            <w:instrText xml:space="preserve"> HYPERLINK \l _Toc1857198948 </w:instrText>
           </w:r>
           <w:r>
             <w:rPr>
@@ -1519,7 +1519,7 @@
               <w:sz w:val="26"/>
               <w:szCs w:val="26"/>
             </w:rPr>
-            <w:instrText xml:space="preserve"> PAGEREF _Toc16060506 </w:instrText>
+            <w:instrText xml:space="preserve"> PAGEREF _Toc1857198948 </w:instrText>
           </w:r>
           <w:r>
             <w:rPr>
@@ -1576,7 +1576,7 @@
               <w:sz w:val="26"/>
               <w:szCs w:val="26"/>
             </w:rPr>
-            <w:instrText xml:space="preserve"> HYPERLINK \l _Toc1320666302 </w:instrText>
+            <w:instrText xml:space="preserve"> HYPERLINK \l _Toc2030530613 </w:instrText>
           </w:r>
           <w:r>
             <w:rPr>
@@ -1630,7 +1630,7 @@
               <w:sz w:val="26"/>
               <w:szCs w:val="26"/>
             </w:rPr>
-            <w:instrText xml:space="preserve"> PAGEREF _Toc1320666302 </w:instrText>
+            <w:instrText xml:space="preserve"> PAGEREF _Toc2030530613 </w:instrText>
           </w:r>
           <w:r>
             <w:rPr>
@@ -1687,7 +1687,7 @@
               <w:sz w:val="26"/>
               <w:szCs w:val="26"/>
             </w:rPr>
-            <w:instrText xml:space="preserve"> HYPERLINK \l _Toc189530405 </w:instrText>
+            <w:instrText xml:space="preserve"> HYPERLINK \l _Toc27400903 </w:instrText>
           </w:r>
           <w:r>
             <w:rPr>
@@ -1725,7 +1725,7 @@
               <w:sz w:val="26"/>
               <w:szCs w:val="26"/>
             </w:rPr>
-            <w:instrText xml:space="preserve"> PAGEREF _Toc189530405 </w:instrText>
+            <w:instrText xml:space="preserve"> PAGEREF _Toc27400903 </w:instrText>
           </w:r>
           <w:r>
             <w:rPr>
@@ -1782,7 +1782,7 @@
               <w:sz w:val="26"/>
               <w:szCs w:val="26"/>
             </w:rPr>
-            <w:instrText xml:space="preserve"> HYPERLINK \l _Toc2058961664 </w:instrText>
+            <w:instrText xml:space="preserve"> HYPERLINK \l _Toc891314208 </w:instrText>
           </w:r>
           <w:r>
             <w:rPr>
@@ -1799,7 +1799,7 @@
               <w:szCs w:val="26"/>
               <w:lang w:val="en"/>
             </w:rPr>
-            <w:t>Tìm kiếm khu trọ (theo tên khu trọ hoặc tên chủ trọ)</w:t>
+            <w:t>Thông tin một khu trọ</w:t>
           </w:r>
           <w:r>
             <w:rPr>
@@ -1820,7 +1820,7 @@
               <w:sz w:val="26"/>
               <w:szCs w:val="26"/>
             </w:rPr>
-            <w:instrText xml:space="preserve"> PAGEREF _Toc2058961664 </w:instrText>
+            <w:instrText xml:space="preserve"> PAGEREF _Toc891314208 </w:instrText>
           </w:r>
           <w:r>
             <w:rPr>
@@ -1877,7 +1877,7 @@
               <w:sz w:val="26"/>
               <w:szCs w:val="26"/>
             </w:rPr>
-            <w:instrText xml:space="preserve"> HYPERLINK \l _Toc519951837 </w:instrText>
+            <w:instrText xml:space="preserve"> HYPERLINK \l _Toc1952743192 </w:instrText>
           </w:r>
           <w:r>
             <w:rPr>
@@ -1894,7 +1894,7 @@
               <w:szCs w:val="26"/>
               <w:lang w:val="en"/>
             </w:rPr>
-            <w:t>Chỉ đường đến khu trọ tìm được</w:t>
+            <w:t>Tìm kiếm khu trọ (theo tên khu trọ hoặc tên chủ trọ)</w:t>
           </w:r>
           <w:r>
             <w:rPr>
@@ -1915,7 +1915,7 @@
               <w:sz w:val="26"/>
               <w:szCs w:val="26"/>
             </w:rPr>
-            <w:instrText xml:space="preserve"> PAGEREF _Toc519951837 </w:instrText>
+            <w:instrText xml:space="preserve"> PAGEREF _Toc1952743192 </w:instrText>
           </w:r>
           <w:r>
             <w:rPr>
@@ -1972,7 +1972,7 @@
               <w:sz w:val="26"/>
               <w:szCs w:val="26"/>
             </w:rPr>
-            <w:instrText xml:space="preserve"> HYPERLINK \l _Toc544689806 </w:instrText>
+            <w:instrText xml:space="preserve"> HYPERLINK \l _Toc1680860942 </w:instrText>
           </w:r>
           <w:r>
             <w:rPr>
@@ -1989,7 +1989,7 @@
               <w:szCs w:val="26"/>
               <w:lang w:val="en"/>
             </w:rPr>
-            <w:t>Trang quản lý khu trọ</w:t>
+            <w:t>Chỉ đường đến khu trọ tìm được</w:t>
           </w:r>
           <w:r>
             <w:rPr>
@@ -2010,7 +2010,7 @@
               <w:sz w:val="26"/>
               <w:szCs w:val="26"/>
             </w:rPr>
-            <w:instrText xml:space="preserve"> PAGEREF _Toc544689806 </w:instrText>
+            <w:instrText xml:space="preserve"> PAGEREF _Toc1680860942 </w:instrText>
           </w:r>
           <w:r>
             <w:rPr>
@@ -2067,7 +2067,7 @@
               <w:sz w:val="26"/>
               <w:szCs w:val="26"/>
             </w:rPr>
-            <w:instrText xml:space="preserve"> HYPERLINK \l _Toc275710118 </w:instrText>
+            <w:instrText xml:space="preserve"> HYPERLINK \l _Toc1523361500 </w:instrText>
           </w:r>
           <w:r>
             <w:rPr>
@@ -2084,7 +2084,7 @@
               <w:szCs w:val="26"/>
               <w:lang w:val="en"/>
             </w:rPr>
-            <w:t>Cập nhật thông tin khu trọ</w:t>
+            <w:t>Trang quản lý khu trọ</w:t>
           </w:r>
           <w:r>
             <w:rPr>
@@ -2105,7 +2105,7 @@
               <w:sz w:val="26"/>
               <w:szCs w:val="26"/>
             </w:rPr>
-            <w:instrText xml:space="preserve"> PAGEREF _Toc275710118 </w:instrText>
+            <w:instrText xml:space="preserve"> PAGEREF _Toc1523361500 </w:instrText>
           </w:r>
           <w:r>
             <w:rPr>
@@ -2162,7 +2162,7 @@
               <w:sz w:val="26"/>
               <w:szCs w:val="26"/>
             </w:rPr>
-            <w:instrText xml:space="preserve"> HYPERLINK \l _Toc840263229 </w:instrText>
+            <w:instrText xml:space="preserve"> HYPERLINK \l _Toc1111019797 </w:instrText>
           </w:r>
           <w:r>
             <w:rPr>
@@ -2179,7 +2179,7 @@
               <w:szCs w:val="26"/>
               <w:lang w:val="en"/>
             </w:rPr>
-            <w:t>Danh sách phòng của một khu trọ.</w:t>
+            <w:t>Cập nhật thông tin khu trọ</w:t>
           </w:r>
           <w:r>
             <w:rPr>
@@ -2200,7 +2200,7 @@
               <w:sz w:val="26"/>
               <w:szCs w:val="26"/>
             </w:rPr>
-            <w:instrText xml:space="preserve"> PAGEREF _Toc840263229 </w:instrText>
+            <w:instrText xml:space="preserve"> PAGEREF _Toc1111019797 </w:instrText>
           </w:r>
           <w:r>
             <w:rPr>
@@ -2257,7 +2257,7 @@
               <w:sz w:val="26"/>
               <w:szCs w:val="26"/>
             </w:rPr>
-            <w:instrText xml:space="preserve"> HYPERLINK \l _Toc804577960 </w:instrText>
+            <w:instrText xml:space="preserve"> HYPERLINK \l _Toc443698893 </w:instrText>
           </w:r>
           <w:r>
             <w:rPr>
@@ -2274,7 +2274,7 @@
               <w:szCs w:val="26"/>
               <w:lang w:val="en"/>
             </w:rPr>
-            <w:t>Giao diện loại phòng</w:t>
+            <w:t>Danh sách phòng của một khu trọ.</w:t>
           </w:r>
           <w:r>
             <w:rPr>
@@ -2295,7 +2295,7 @@
               <w:sz w:val="26"/>
               <w:szCs w:val="26"/>
             </w:rPr>
-            <w:instrText xml:space="preserve"> PAGEREF _Toc804577960 </w:instrText>
+            <w:instrText xml:space="preserve"> PAGEREF _Toc443698893 </w:instrText>
           </w:r>
           <w:r>
             <w:rPr>
@@ -2352,7 +2352,7 @@
               <w:sz w:val="26"/>
               <w:szCs w:val="26"/>
             </w:rPr>
-            <w:instrText xml:space="preserve"> HYPERLINK \l _Toc714999616 </w:instrText>
+            <w:instrText xml:space="preserve"> HYPERLINK \l _Toc1665679656 </w:instrText>
           </w:r>
           <w:r>
             <w:rPr>
@@ -2369,6 +2369,101 @@
               <w:szCs w:val="26"/>
               <w:lang w:val="en"/>
             </w:rPr>
+            <w:t>Giao diện loại phòng</w:t>
+          </w:r>
+          <w:r>
+            <w:rPr>
+              <w:sz w:val="26"/>
+              <w:szCs w:val="26"/>
+            </w:rPr>
+            <w:tab/>
+          </w:r>
+          <w:r>
+            <w:rPr>
+              <w:sz w:val="26"/>
+              <w:szCs w:val="26"/>
+            </w:rPr>
+            <w:fldChar w:fldCharType="begin"/>
+          </w:r>
+          <w:r>
+            <w:rPr>
+              <w:sz w:val="26"/>
+              <w:szCs w:val="26"/>
+            </w:rPr>
+            <w:instrText xml:space="preserve"> PAGEREF _Toc1665679656 </w:instrText>
+          </w:r>
+          <w:r>
+            <w:rPr>
+              <w:sz w:val="26"/>
+              <w:szCs w:val="26"/>
+            </w:rPr>
+            <w:fldChar w:fldCharType="separate"/>
+          </w:r>
+          <w:r>
+            <w:rPr>
+              <w:sz w:val="26"/>
+              <w:szCs w:val="26"/>
+            </w:rPr>
+            <w:t>16</w:t>
+          </w:r>
+          <w:r>
+            <w:rPr>
+              <w:sz w:val="26"/>
+              <w:szCs w:val="26"/>
+            </w:rPr>
+            <w:fldChar w:fldCharType="end"/>
+          </w:r>
+          <w:r>
+            <w:rPr>
+              <w:rFonts w:cstheme="minorHAnsi"/>
+              <w:sz w:val="26"/>
+              <w:szCs w:val="26"/>
+            </w:rPr>
+            <w:fldChar w:fldCharType="end"/>
+          </w:r>
+        </w:p>
+        <w:p>
+          <w:pPr>
+            <w:pStyle w:val="15"/>
+            <w:tabs>
+              <w:tab w:val="right" w:leader="dot" w:pos="10400"/>
+            </w:tabs>
+            <w:rPr>
+              <w:sz w:val="26"/>
+              <w:szCs w:val="26"/>
+            </w:rPr>
+          </w:pPr>
+          <w:r>
+            <w:rPr>
+              <w:rFonts w:cstheme="minorHAnsi"/>
+              <w:sz w:val="26"/>
+              <w:szCs w:val="26"/>
+            </w:rPr>
+            <w:fldChar w:fldCharType="begin"/>
+          </w:r>
+          <w:r>
+            <w:rPr>
+              <w:rFonts w:cstheme="minorHAnsi"/>
+              <w:sz w:val="26"/>
+              <w:szCs w:val="26"/>
+            </w:rPr>
+            <w:instrText xml:space="preserve"> HYPERLINK \l _Toc1191035180 </w:instrText>
+          </w:r>
+          <w:r>
+            <w:rPr>
+              <w:rFonts w:cstheme="minorHAnsi"/>
+              <w:sz w:val="26"/>
+              <w:szCs w:val="26"/>
+            </w:rPr>
+            <w:fldChar w:fldCharType="separate"/>
+          </w:r>
+          <w:r>
+            <w:rPr>
+              <w:rFonts w:hint="default"/>
+              <w:sz w:val="26"/>
+              <w:szCs w:val="26"/>
+              <w:lang w:val="en"/>
+            </w:rPr>
             <w:t>Giao diện quản lý tài khoản</w:t>
           </w:r>
           <w:r>
@@ -2390,7 +2485,7 @@
               <w:sz w:val="26"/>
               <w:szCs w:val="26"/>
             </w:rPr>
-            <w:instrText xml:space="preserve"> PAGEREF _Toc714999616 </w:instrText>
+            <w:instrText xml:space="preserve"> PAGEREF _Toc1191035180 </w:instrText>
           </w:r>
           <w:r>
             <w:rPr>
@@ -2404,7 +2499,7 @@
               <w:sz w:val="26"/>
               <w:szCs w:val="26"/>
             </w:rPr>
-            <w:t>16</w:t>
+            <w:t>17</w:t>
           </w:r>
           <w:r>
             <w:rPr>
@@ -2447,7 +2542,7 @@
               <w:sz w:val="26"/>
               <w:szCs w:val="26"/>
             </w:rPr>
-            <w:instrText xml:space="preserve"> HYPERLINK \l _Toc1678946616 </w:instrText>
+            <w:instrText xml:space="preserve"> HYPERLINK \l _Toc1152971455 </w:instrText>
           </w:r>
           <w:r>
             <w:rPr>
@@ -2484,7 +2579,7 @@
               <w:sz w:val="26"/>
               <w:szCs w:val="26"/>
             </w:rPr>
-            <w:instrText xml:space="preserve"> PAGEREF _Toc1678946616 </w:instrText>
+            <w:instrText xml:space="preserve"> PAGEREF _Toc1152971455 </w:instrText>
           </w:r>
           <w:r>
             <w:rPr>
@@ -2498,7 +2593,7 @@
               <w:sz w:val="26"/>
               <w:szCs w:val="26"/>
             </w:rPr>
-            <w:t>17</w:t>
+            <w:t>18</w:t>
           </w:r>
           <w:r>
             <w:rPr>
@@ -2541,7 +2636,7 @@
               <w:sz w:val="26"/>
               <w:szCs w:val="26"/>
             </w:rPr>
-            <w:instrText xml:space="preserve"> HYPERLINK \l _Toc812620556 </w:instrText>
+            <w:instrText xml:space="preserve"> HYPERLINK \l _Toc1101503207 </w:instrText>
           </w:r>
           <w:r>
             <w:rPr>
@@ -2577,7 +2672,7 @@
               <w:sz w:val="26"/>
               <w:szCs w:val="26"/>
             </w:rPr>
-            <w:instrText xml:space="preserve"> PAGEREF _Toc812620556 </w:instrText>
+            <w:instrText xml:space="preserve"> PAGEREF _Toc1101503207 </w:instrText>
           </w:r>
           <w:r>
             <w:rPr>
@@ -2591,7 +2686,7 @@
               <w:sz w:val="26"/>
               <w:szCs w:val="26"/>
             </w:rPr>
-            <w:t>17</w:t>
+            <w:t>18</w:t>
           </w:r>
           <w:r>
             <w:rPr>
@@ -2643,7 +2738,7 @@
           <w:lang w:val="en"/>
         </w:rPr>
       </w:pPr>
-      <w:bookmarkStart w:id="1" w:name="_Toc1492562163"/>
+      <w:bookmarkStart w:id="1" w:name="_Toc1111305357"/>
       <w:r>
         <w:rPr>
           <w:rFonts w:hint="default"/>
@@ -2699,7 +2794,7 @@
         <w:rPr>
           <w:szCs w:val="24"/>
         </w:rPr>
-        <w:instrText xml:space="preserve"> HYPERLINK \l _Toc176914813 </w:instrText>
+        <w:instrText xml:space="preserve"> HYPERLINK \l _Toc1885460729 </w:instrText>
       </w:r>
       <w:r>
         <w:rPr>
@@ -2724,7 +2819,7 @@
         <w:fldChar w:fldCharType="begin"/>
       </w:r>
       <w:r>
-        <w:instrText xml:space="preserve"> PAGEREF _Toc176914813 </w:instrText>
+        <w:instrText xml:space="preserve"> PAGEREF _Toc1885460729 </w:instrText>
       </w:r>
       <w:r>
         <w:fldChar w:fldCharType="separate"/>
@@ -2759,7 +2854,7 @@
         <w:rPr>
           <w:szCs w:val="24"/>
         </w:rPr>
-        <w:instrText xml:space="preserve"> HYPERLINK \l _Toc1934832389 </w:instrText>
+        <w:instrText xml:space="preserve"> HYPERLINK \l _Toc1698735610 </w:instrText>
       </w:r>
       <w:r>
         <w:rPr>
@@ -2783,7 +2878,7 @@
         <w:fldChar w:fldCharType="begin"/>
       </w:r>
       <w:r>
-        <w:instrText xml:space="preserve"> PAGEREF _Toc1934832389 </w:instrText>
+        <w:instrText xml:space="preserve"> PAGEREF _Toc1698735610 </w:instrText>
       </w:r>
       <w:r>
         <w:fldChar w:fldCharType="separate"/>
@@ -2818,7 +2913,7 @@
         <w:rPr>
           <w:szCs w:val="24"/>
         </w:rPr>
-        <w:instrText xml:space="preserve"> HYPERLINK \l _Toc992625031 </w:instrText>
+        <w:instrText xml:space="preserve"> HYPERLINK \l _Toc379665691 </w:instrText>
       </w:r>
       <w:r>
         <w:rPr>
@@ -2842,7 +2937,7 @@
         <w:fldChar w:fldCharType="begin"/>
       </w:r>
       <w:r>
-        <w:instrText xml:space="preserve"> PAGEREF _Toc992625031 </w:instrText>
+        <w:instrText xml:space="preserve"> PAGEREF _Toc379665691 </w:instrText>
       </w:r>
       <w:r>
         <w:fldChar w:fldCharType="separate"/>
@@ -2877,7 +2972,7 @@
         <w:rPr>
           <w:szCs w:val="24"/>
         </w:rPr>
-        <w:instrText xml:space="preserve"> HYPERLINK \l _Toc603917022 </w:instrText>
+        <w:instrText xml:space="preserve"> HYPERLINK \l _Toc860965546 </w:instrText>
       </w:r>
       <w:r>
         <w:rPr>
@@ -2901,7 +2996,7 @@
         <w:fldChar w:fldCharType="begin"/>
       </w:r>
       <w:r>
-        <w:instrText xml:space="preserve"> PAGEREF _Toc603917022 </w:instrText>
+        <w:instrText xml:space="preserve"> PAGEREF _Toc860965546 </w:instrText>
       </w:r>
       <w:r>
         <w:fldChar w:fldCharType="separate"/>
@@ -2936,7 +3031,7 @@
         <w:rPr>
           <w:szCs w:val="24"/>
         </w:rPr>
-        <w:instrText xml:space="preserve"> HYPERLINK \l _Toc897875412 </w:instrText>
+        <w:instrText xml:space="preserve"> HYPERLINK \l _Toc1491596271 </w:instrText>
       </w:r>
       <w:r>
         <w:rPr>
@@ -2961,7 +3056,7 @@
         <w:fldChar w:fldCharType="begin"/>
       </w:r>
       <w:r>
-        <w:instrText xml:space="preserve"> PAGEREF _Toc897875412 </w:instrText>
+        <w:instrText xml:space="preserve"> PAGEREF _Toc1491596271 </w:instrText>
       </w:r>
       <w:r>
         <w:fldChar w:fldCharType="separate"/>
@@ -2996,7 +3091,7 @@
         <w:rPr>
           <w:szCs w:val="24"/>
         </w:rPr>
-        <w:instrText xml:space="preserve"> HYPERLINK \l _Toc799109753 </w:instrText>
+        <w:instrText xml:space="preserve"> HYPERLINK \l _Toc2019128692 </w:instrText>
       </w:r>
       <w:r>
         <w:rPr>
@@ -3020,7 +3115,7 @@
         <w:fldChar w:fldCharType="begin"/>
       </w:r>
       <w:r>
-        <w:instrText xml:space="preserve"> PAGEREF _Toc799109753 </w:instrText>
+        <w:instrText xml:space="preserve"> PAGEREF _Toc2019128692 </w:instrText>
       </w:r>
       <w:r>
         <w:fldChar w:fldCharType="separate"/>
@@ -3055,7 +3150,7 @@
         <w:rPr>
           <w:szCs w:val="24"/>
         </w:rPr>
-        <w:instrText xml:space="preserve"> HYPERLINK \l _Toc1418511534 </w:instrText>
+        <w:instrText xml:space="preserve"> HYPERLINK \l _Toc1092088886 </w:instrText>
       </w:r>
       <w:r>
         <w:rPr>
@@ -3070,7 +3165,7 @@
         <w:rPr>
           <w:lang w:val="en"/>
         </w:rPr>
-        <w:t>. Kết quả tìm kiếm khu trọ</w:t>
+        <w:t>. Thông tin khu trọ khi click chọn</w:t>
       </w:r>
       <w:r>
         <w:tab/>
@@ -3079,7 +3174,7 @@
         <w:fldChar w:fldCharType="begin"/>
       </w:r>
       <w:r>
-        <w:instrText xml:space="preserve"> PAGEREF _Toc1418511534 </w:instrText>
+        <w:instrText xml:space="preserve"> PAGEREF _Toc1092088886 </w:instrText>
       </w:r>
       <w:r>
         <w:fldChar w:fldCharType="separate"/>
@@ -3114,7 +3209,7 @@
         <w:rPr>
           <w:szCs w:val="24"/>
         </w:rPr>
-        <w:instrText xml:space="preserve"> HYPERLINK \l _Toc292300907 </w:instrText>
+        <w:instrText xml:space="preserve"> HYPERLINK \l _Toc1919438793 </w:instrText>
       </w:r>
       <w:r>
         <w:rPr>
@@ -3129,7 +3224,7 @@
         <w:rPr>
           <w:lang w:val="en"/>
         </w:rPr>
-        <w:t>. Chỉ đường đến khu trọ đã tìm</w:t>
+        <w:t>. Kết quả tìm kiếm khu trọ</w:t>
       </w:r>
       <w:r>
         <w:tab/>
@@ -3138,7 +3233,7 @@
         <w:fldChar w:fldCharType="begin"/>
       </w:r>
       <w:r>
-        <w:instrText xml:space="preserve"> PAGEREF _Toc292300907 </w:instrText>
+        <w:instrText xml:space="preserve"> PAGEREF _Toc1919438793 </w:instrText>
       </w:r>
       <w:r>
         <w:fldChar w:fldCharType="separate"/>
@@ -3173,7 +3268,7 @@
         <w:rPr>
           <w:szCs w:val="24"/>
         </w:rPr>
-        <w:instrText xml:space="preserve"> HYPERLINK \l _Toc1309652742 </w:instrText>
+        <w:instrText xml:space="preserve"> HYPERLINK \l _Toc1964815859 </w:instrText>
       </w:r>
       <w:r>
         <w:rPr>
@@ -3188,7 +3283,7 @@
         <w:rPr>
           <w:lang w:val="en"/>
         </w:rPr>
-        <w:t>. Trang quản lý khu trọ</w:t>
+        <w:t>. Chỉ đường đến khu trọ đã tìm</w:t>
       </w:r>
       <w:r>
         <w:tab/>
@@ -3197,7 +3292,7 @@
         <w:fldChar w:fldCharType="begin"/>
       </w:r>
       <w:r>
-        <w:instrText xml:space="preserve"> PAGEREF _Toc1309652742 </w:instrText>
+        <w:instrText xml:space="preserve"> PAGEREF _Toc1964815859 </w:instrText>
       </w:r>
       <w:r>
         <w:fldChar w:fldCharType="separate"/>
@@ -3232,7 +3327,7 @@
         <w:rPr>
           <w:szCs w:val="24"/>
         </w:rPr>
-        <w:instrText xml:space="preserve"> HYPERLINK \l _Toc561087901 </w:instrText>
+        <w:instrText xml:space="preserve"> HYPERLINK \l _Toc1224417112 </w:instrText>
       </w:r>
       <w:r>
         <w:rPr>
@@ -3247,7 +3342,7 @@
         <w:rPr>
           <w:lang w:val="en"/>
         </w:rPr>
-        <w:t>. Cập nhật thông tin khu trọ</w:t>
+        <w:t>. Trang quản lý khu trọ</w:t>
       </w:r>
       <w:r>
         <w:tab/>
@@ -3256,7 +3351,7 @@
         <w:fldChar w:fldCharType="begin"/>
       </w:r>
       <w:r>
-        <w:instrText xml:space="preserve"> PAGEREF _Toc561087901 </w:instrText>
+        <w:instrText xml:space="preserve"> PAGEREF _Toc1224417112 </w:instrText>
       </w:r>
       <w:r>
         <w:fldChar w:fldCharType="separate"/>
@@ -3291,7 +3386,7 @@
         <w:rPr>
           <w:szCs w:val="24"/>
         </w:rPr>
-        <w:instrText xml:space="preserve"> HYPERLINK \l _Toc2132919046 </w:instrText>
+        <w:instrText xml:space="preserve"> HYPERLINK \l _Toc372984653 </w:instrText>
       </w:r>
       <w:r>
         <w:rPr>
@@ -3306,7 +3401,7 @@
         <w:rPr>
           <w:lang w:val="en"/>
         </w:rPr>
-        <w:t>. Quản lý phòng của mỗi khu trọ</w:t>
+        <w:t>. Cập nhật thông tin khu trọ</w:t>
       </w:r>
       <w:r>
         <w:tab/>
@@ -3315,7 +3410,7 @@
         <w:fldChar w:fldCharType="begin"/>
       </w:r>
       <w:r>
-        <w:instrText xml:space="preserve"> PAGEREF _Toc2132919046 </w:instrText>
+        <w:instrText xml:space="preserve"> PAGEREF _Toc372984653 </w:instrText>
       </w:r>
       <w:r>
         <w:fldChar w:fldCharType="separate"/>
@@ -3350,7 +3445,7 @@
         <w:rPr>
           <w:szCs w:val="24"/>
         </w:rPr>
-        <w:instrText xml:space="preserve"> HYPERLINK \l _Toc1496840876 </w:instrText>
+        <w:instrText xml:space="preserve"> HYPERLINK \l _Toc1525594056 </w:instrText>
       </w:r>
       <w:r>
         <w:rPr>
@@ -3365,7 +3460,7 @@
         <w:rPr>
           <w:lang w:val="en"/>
         </w:rPr>
-        <w:t>. Quản lý loại phòng</w:t>
+        <w:t>. Quản lý phòng của mỗi khu trọ</w:t>
       </w:r>
       <w:r>
         <w:tab/>
@@ -3374,7 +3469,7 @@
         <w:fldChar w:fldCharType="begin"/>
       </w:r>
       <w:r>
-        <w:instrText xml:space="preserve"> PAGEREF _Toc1496840876 </w:instrText>
+        <w:instrText xml:space="preserve"> PAGEREF _Toc1525594056 </w:instrText>
       </w:r>
       <w:r>
         <w:fldChar w:fldCharType="separate"/>
@@ -3409,7 +3504,7 @@
         <w:rPr>
           <w:szCs w:val="24"/>
         </w:rPr>
-        <w:instrText xml:space="preserve"> HYPERLINK \l _Toc1910355667 </w:instrText>
+        <w:instrText xml:space="preserve"> HYPERLINK \l _Toc2140696453 </w:instrText>
       </w:r>
       <w:r>
         <w:rPr>
@@ -3424,6 +3519,65 @@
         <w:rPr>
           <w:lang w:val="en"/>
         </w:rPr>
+        <w:t>. Quản lý loại phòng</w:t>
+      </w:r>
+      <w:r>
+        <w:tab/>
+      </w:r>
+      <w:r>
+        <w:fldChar w:fldCharType="begin"/>
+      </w:r>
+      <w:r>
+        <w:instrText xml:space="preserve"> PAGEREF _Toc2140696453 </w:instrText>
+      </w:r>
+      <w:r>
+        <w:fldChar w:fldCharType="separate"/>
+      </w:r>
+      <w:r>
+        <w:t>16</w:t>
+      </w:r>
+      <w:r>
+        <w:fldChar w:fldCharType="end"/>
+      </w:r>
+      <w:r>
+        <w:rPr>
+          <w:szCs w:val="24"/>
+        </w:rPr>
+        <w:fldChar w:fldCharType="end"/>
+      </w:r>
+    </w:p>
+    <w:p>
+      <w:pPr>
+        <w:pStyle w:val="13"/>
+        <w:tabs>
+          <w:tab w:val="right" w:leader="dot" w:pos="10400"/>
+        </w:tabs>
+      </w:pPr>
+      <w:r>
+        <w:rPr>
+          <w:szCs w:val="24"/>
+        </w:rPr>
+        <w:fldChar w:fldCharType="begin"/>
+      </w:r>
+      <w:r>
+        <w:rPr>
+          <w:szCs w:val="24"/>
+        </w:rPr>
+        <w:instrText xml:space="preserve"> HYPERLINK \l _Toc1414542161 </w:instrText>
+      </w:r>
+      <w:r>
+        <w:rPr>
+          <w:szCs w:val="24"/>
+        </w:rPr>
+        <w:fldChar w:fldCharType="separate"/>
+      </w:r>
+      <w:r>
+        <w:t xml:space="preserve">Hình 14 </w:t>
+      </w:r>
+      <w:r>
+        <w:rPr>
+          <w:lang w:val="en"/>
+        </w:rPr>
         <w:t xml:space="preserve">. </w:t>
       </w:r>
       <w:r>
@@ -3446,13 +3600,13 @@
         <w:fldChar w:fldCharType="begin"/>
       </w:r>
       <w:r>
-        <w:instrText xml:space="preserve"> PAGEREF _Toc1910355667 </w:instrText>
+        <w:instrText xml:space="preserve"> PAGEREF _Toc1414542161 </w:instrText>
       </w:r>
       <w:r>
         <w:fldChar w:fldCharType="separate"/>
       </w:r>
       <w:r>
-        <w:t>16</w:t>
+        <w:t>17</w:t>
       </w:r>
       <w:r>
         <w:fldChar w:fldCharType="end"/>
@@ -3476,6 +3630,8 @@
       <w:r>
         <w:br w:type="page"/>
       </w:r>
+      <w:bookmarkStart w:id="38" w:name="_GoBack"/>
+      <w:bookmarkEnd w:id="38"/>
     </w:p>
     <w:p>
       <w:pPr>
@@ -3485,7 +3641,7 @@
           <w:lang w:val="en"/>
         </w:rPr>
       </w:pPr>
-      <w:bookmarkStart w:id="2" w:name="_Toc412656975"/>
+      <w:bookmarkStart w:id="2" w:name="_Toc1389179361"/>
       <w:r>
         <w:t xml:space="preserve">Mô tả </w:t>
       </w:r>
@@ -3502,7 +3658,7 @@
       <w:pPr>
         <w:pStyle w:val="30"/>
       </w:pPr>
-      <w:bookmarkStart w:id="3" w:name="_Toc290064723"/>
+      <w:bookmarkStart w:id="3" w:name="_Toc1723994470"/>
       <w:r>
         <w:t>Yêu cầu chức năng</w:t>
       </w:r>
@@ -3647,7 +3803,7 @@
       <w:pPr>
         <w:pStyle w:val="30"/>
       </w:pPr>
-      <w:bookmarkStart w:id="4" w:name="_Toc698935214"/>
+      <w:bookmarkStart w:id="4" w:name="_Toc528157644"/>
       <w:r>
         <w:t>Yêu cầu dữ liệu</w:t>
       </w:r>
@@ -3844,7 +4000,7 @@
       <w:pPr>
         <w:pStyle w:val="23"/>
       </w:pPr>
-      <w:bookmarkStart w:id="5" w:name="_Toc1541311395"/>
+      <w:bookmarkStart w:id="5" w:name="_Toc164362734"/>
       <w:r>
         <w:t>Thiết kế cơ sở dữ liệu</w:t>
       </w:r>
@@ -4272,7 +4428,7 @@
           <w:lang w:val="en"/>
         </w:rPr>
       </w:pPr>
-      <w:bookmarkStart w:id="6" w:name="_Toc51393129"/>
+      <w:bookmarkStart w:id="6" w:name="_Toc654612517"/>
       <w:r>
         <w:rPr>
           <w:rFonts w:hint="default"/>
@@ -4420,7 +4576,7 @@
       <w:r>
         <w:fldChar w:fldCharType="end"/>
       </w:r>
-      <w:bookmarkStart w:id="7" w:name="_Toc176914813"/>
+      <w:bookmarkStart w:id="7" w:name="_Toc1885460729"/>
       <w:r>
         <w:rPr>
           <w:rFonts w:hint="default"/>
@@ -4587,7 +4743,7 @@
       <w:r>
         <w:fldChar w:fldCharType="end"/>
       </w:r>
-      <w:bookmarkStart w:id="8" w:name="_Toc1934832389"/>
+      <w:bookmarkStart w:id="8" w:name="_Toc1698735610"/>
       <w:r>
         <w:rPr>
           <w:lang w:val="en"/>
@@ -4705,7 +4861,7 @@
       <w:r>
         <w:fldChar w:fldCharType="end"/>
       </w:r>
-      <w:bookmarkStart w:id="9" w:name="_Toc992625031"/>
+      <w:bookmarkStart w:id="9" w:name="_Toc379665691"/>
       <w:r>
         <w:rPr>
           <w:lang w:val="en"/>
@@ -4826,7 +4982,7 @@
       <w:r>
         <w:fldChar w:fldCharType="end"/>
       </w:r>
-      <w:bookmarkStart w:id="10" w:name="_Toc603917022"/>
+      <w:bookmarkStart w:id="10" w:name="_Toc860965546"/>
       <w:r>
         <w:rPr>
           <w:lang w:val="en"/>
@@ -4858,7 +5014,7 @@
           <w:lang w:val="en"/>
         </w:rPr>
       </w:pPr>
-      <w:bookmarkStart w:id="11" w:name="_Toc115659298"/>
+      <w:bookmarkStart w:id="11" w:name="_Toc779907129"/>
       <w:r>
         <w:rPr>
           <w:rFonts w:hint="default"/>
@@ -4894,7 +5050,7 @@
           <w:lang w:val="en"/>
         </w:rPr>
       </w:pPr>
-      <w:bookmarkStart w:id="12" w:name="_Toc494482483"/>
+      <w:bookmarkStart w:id="12" w:name="_Toc263479788"/>
       <w:r>
         <w:rPr>
           <w:rFonts w:hint="default"/>
@@ -5017,7 +5173,7 @@
           <w:lang w:val="en"/>
         </w:rPr>
       </w:pPr>
-      <w:bookmarkStart w:id="13" w:name="_Toc1490516013"/>
+      <w:bookmarkStart w:id="13" w:name="_Toc249281260"/>
       <w:r>
         <w:rPr>
           <w:rStyle w:val="32"/>
@@ -5085,7 +5241,7 @@
         <w:pStyle w:val="29"/>
         <w:bidi w:val="0"/>
       </w:pPr>
-      <w:bookmarkStart w:id="14" w:name="_Toc1100529610"/>
+      <w:bookmarkStart w:id="14" w:name="_Toc1313263685"/>
       <w:r>
         <w:rPr>
           <w:rStyle w:val="32"/>
@@ -5126,7 +5282,7 @@
           <w:lang w:val="en"/>
         </w:rPr>
       </w:pPr>
-      <w:bookmarkStart w:id="15" w:name="_Toc16060506"/>
+      <w:bookmarkStart w:id="15" w:name="_Toc1857198948"/>
       <w:r>
         <w:rPr>
           <w:rFonts w:hint="default"/>
@@ -5155,7 +5311,7 @@
           <w:lang w:val="en"/>
         </w:rPr>
       </w:pPr>
-      <w:bookmarkStart w:id="16" w:name="_Toc1320666302"/>
+      <w:bookmarkStart w:id="16" w:name="_Toc2030530613"/>
       <w:r>
         <w:rPr>
           <w:rFonts w:hint="default"/>
@@ -5180,7 +5336,6 @@
         <w:pStyle w:val="29"/>
         <w:bidi w:val="0"/>
       </w:pPr>
-      <w:bookmarkStart w:id="36" w:name="_GoBack"/>
       <w:r>
         <w:drawing>
           <wp:inline distT="0" distB="0" distL="114300" distR="114300">
@@ -5224,7 +5379,6 @@
           </wp:inline>
         </w:drawing>
       </w:r>
-      <w:bookmarkEnd w:id="36"/>
     </w:p>
     <w:p>
       <w:pPr>
@@ -5253,7 +5407,7 @@
       <w:r>
         <w:fldChar w:fldCharType="end"/>
       </w:r>
-      <w:bookmarkStart w:id="17" w:name="_Toc897875412"/>
+      <w:bookmarkStart w:id="17" w:name="_Toc1491596271"/>
       <w:r>
         <w:rPr>
           <w:rFonts w:hint="default"/>
@@ -5288,7 +5442,7 @@
           <w:lang w:val="en"/>
         </w:rPr>
       </w:pPr>
-      <w:bookmarkStart w:id="18" w:name="_Toc189530405"/>
+      <w:bookmarkStart w:id="18" w:name="_Toc27400903"/>
       <w:r>
         <w:drawing>
           <wp:anchor distT="0" distB="0" distL="114300" distR="114300" simplePos="0" relativeHeight="251658240" behindDoc="0" locked="0" layoutInCell="1" allowOverlap="1">
@@ -5385,7 +5539,7 @@
       <w:r>
         <w:fldChar w:fldCharType="end"/>
       </w:r>
-      <w:bookmarkStart w:id="19" w:name="_Toc799109753"/>
+      <w:bookmarkStart w:id="19" w:name="_Toc2019128692"/>
       <w:r>
         <w:rPr>
           <w:lang w:val="en"/>
@@ -5418,7 +5572,126 @@
           <w:lang w:val="en"/>
         </w:rPr>
       </w:pPr>
-      <w:bookmarkStart w:id="20" w:name="_Toc2058961664"/>
+      <w:bookmarkStart w:id="20" w:name="_Toc891314208"/>
+      <w:r>
+        <w:rPr>
+          <w:rFonts w:hint="default"/>
+          <w:lang w:val="en"/>
+        </w:rPr>
+        <w:t>Thông tin một khu trọ</w:t>
+      </w:r>
+      <w:bookmarkEnd w:id="20"/>
+    </w:p>
+    <w:p>
+      <w:pPr>
+        <w:pStyle w:val="29"/>
+        <w:bidi w:val="0"/>
+      </w:pPr>
+      <w:r>
+        <w:drawing>
+          <wp:inline distT="0" distB="0" distL="114300" distR="114300">
+            <wp:extent cx="6247765" cy="4410710"/>
+            <wp:effectExtent l="0" t="0" r="6985" b="2540"/>
+            <wp:docPr id="6" name="Picture 1"/>
+            <wp:cNvGraphicFramePr>
+              <a:graphicFrameLocks xmlns:a="http://schemas.openxmlformats.org/drawingml/2006/main" noChangeAspect="true"/>
+            </wp:cNvGraphicFramePr>
+            <a:graphic xmlns:a="http://schemas.openxmlformats.org/drawingml/2006/main">
+              <a:graphicData uri="http://schemas.openxmlformats.org/drawingml/2006/picture">
+                <pic:pic xmlns:pic="http://schemas.openxmlformats.org/drawingml/2006/picture">
+                  <pic:nvPicPr>
+                    <pic:cNvPr id="6" name="Picture 1"/>
+                    <pic:cNvPicPr>
+                      <a:picLocks noChangeAspect="true"/>
+                    </pic:cNvPicPr>
+                  </pic:nvPicPr>
+                  <pic:blipFill>
+                    <a:blip r:embed="rId14"/>
+                    <a:stretch>
+                      <a:fillRect/>
+                    </a:stretch>
+                  </pic:blipFill>
+                  <pic:spPr>
+                    <a:xfrm>
+                      <a:off x="0" y="0"/>
+                      <a:ext cx="6247765" cy="4410710"/>
+                    </a:xfrm>
+                    <a:prstGeom prst="rect">
+                      <a:avLst/>
+                    </a:prstGeom>
+                    <a:noFill/>
+                    <a:ln>
+                      <a:noFill/>
+                    </a:ln>
+                  </pic:spPr>
+                </pic:pic>
+              </a:graphicData>
+            </a:graphic>
+          </wp:inline>
+        </w:drawing>
+      </w:r>
+    </w:p>
+    <w:p>
+      <w:pPr>
+        <w:pStyle w:val="33"/>
+        <w:bidi w:val="0"/>
+        <w:rPr>
+          <w:rFonts w:hint="default"/>
+          <w:lang w:val="en"/>
+        </w:rPr>
+      </w:pPr>
+      <w:r>
+        <w:t xml:space="preserve">Hình </w:t>
+      </w:r>
+      <w:r>
+        <w:fldChar w:fldCharType="begin"/>
+      </w:r>
+      <w:r>
+        <w:instrText xml:space="preserve"> SEQ Hình \* ARABIC </w:instrText>
+      </w:r>
+      <w:r>
+        <w:fldChar w:fldCharType="separate"/>
+      </w:r>
+      <w:r>
+        <w:t>7</w:t>
+      </w:r>
+      <w:r>
+        <w:fldChar w:fldCharType="end"/>
+      </w:r>
+      <w:bookmarkStart w:id="21" w:name="_Toc1092088886"/>
+      <w:r>
+        <w:rPr>
+          <w:lang w:val="en"/>
+        </w:rPr>
+        <w:t>. Thông tin khu trọ khi click chọn</w:t>
+      </w:r>
+      <w:bookmarkEnd w:id="21"/>
+    </w:p>
+    <w:p>
+      <w:pPr>
+        <w:rPr>
+          <w:rFonts w:hint="default"/>
+          <w:lang w:val="en"/>
+        </w:rPr>
+      </w:pPr>
+      <w:r>
+        <w:rPr>
+          <w:rFonts w:hint="default"/>
+          <w:lang w:val="en"/>
+        </w:rPr>
+        <w:br w:type="page"/>
+      </w:r>
+    </w:p>
+    <w:p>
+      <w:pPr>
+        <w:pStyle w:val="30"/>
+        <w:bidi w:val="0"/>
+        <w:rPr>
+          <w:rFonts w:hint="default"/>
+          <w:lang w:val="en"/>
+        </w:rPr>
+      </w:pPr>
+      <w:bookmarkStart w:id="22" w:name="_Toc1952743192"/>
       <w:r>
         <w:drawing>
           <wp:anchor distT="0" distB="0" distL="114300" distR="114300" simplePos="0" relativeHeight="251660288" behindDoc="0" locked="0" layoutInCell="1" allowOverlap="1">
@@ -5446,7 +5719,7 @@
                     </pic:cNvPicPr>
                   </pic:nvPicPr>
                   <pic:blipFill>
-                    <a:blip r:embed="rId14"/>
+                    <a:blip r:embed="rId15"/>
                     <a:stretch>
                       <a:fillRect/>
                     </a:stretch>
@@ -5479,7 +5752,7 @@
         </w:rPr>
         <w:t>Tìm kiếm khu trọ (theo tên khu trọ hoặc tên chủ trọ)</w:t>
       </w:r>
-      <w:bookmarkEnd w:id="20"/>
+      <w:bookmarkEnd w:id="22"/>
     </w:p>
     <w:p>
       <w:pPr>
@@ -5508,19 +5781,19 @@
         <w:fldChar w:fldCharType="separate"/>
       </w:r>
       <w:r>
-        <w:t>7</w:t>
+        <w:t>8</w:t>
       </w:r>
       <w:r>
         <w:fldChar w:fldCharType="end"/>
       </w:r>
-      <w:bookmarkStart w:id="21" w:name="_Toc1418511534"/>
+      <w:bookmarkStart w:id="23" w:name="_Toc1919438793"/>
       <w:r>
         <w:rPr>
           <w:lang w:val="en"/>
         </w:rPr>
         <w:t>. Kết quả tìm kiếm khu trọ</w:t>
       </w:r>
-      <w:bookmarkEnd w:id="21"/>
+      <w:bookmarkEnd w:id="23"/>
     </w:p>
     <w:p>
       <w:pPr>
@@ -5546,7 +5819,7 @@
           <w:lang w:val="en"/>
         </w:rPr>
       </w:pPr>
-      <w:bookmarkStart w:id="22" w:name="_Toc519951837"/>
+      <w:bookmarkStart w:id="24" w:name="_Toc1680860942"/>
       <w:r>
         <w:rPr>
           <w:rFonts w:hint="default"/>
@@ -5554,7 +5827,7 @@
         </w:rPr>
         <w:t>Chỉ đường đến khu trọ tìm được</w:t>
       </w:r>
-      <w:bookmarkEnd w:id="22"/>
+      <w:bookmarkEnd w:id="24"/>
     </w:p>
     <w:p>
       <w:pPr>
@@ -5587,7 +5860,7 @@
                     </pic:cNvPicPr>
                   </pic:nvPicPr>
                   <pic:blipFill>
-                    <a:blip r:embed="rId15"/>
+                    <a:blip r:embed="rId16"/>
                     <a:stretch>
                       <a:fillRect/>
                     </a:stretch>
@@ -5636,19 +5909,19 @@
         <w:fldChar w:fldCharType="separate"/>
       </w:r>
       <w:r>
-        <w:t>8</w:t>
+        <w:t>9</w:t>
       </w:r>
       <w:r>
         <w:fldChar w:fldCharType="end"/>
       </w:r>
-      <w:bookmarkStart w:id="23" w:name="_Toc292300907"/>
+      <w:bookmarkStart w:id="25" w:name="_Toc1964815859"/>
       <w:r>
         <w:rPr>
           <w:lang w:val="en"/>
         </w:rPr>
         <w:t>. Chỉ đường đến khu trọ đã tìm</w:t>
       </w:r>
-      <w:bookmarkEnd w:id="23"/>
+      <w:bookmarkEnd w:id="25"/>
     </w:p>
     <w:p>
       <w:pPr>
@@ -5675,7 +5948,7 @@
           <w:lang w:val="en"/>
         </w:rPr>
       </w:pPr>
-      <w:bookmarkStart w:id="24" w:name="_Toc544689806"/>
+      <w:bookmarkStart w:id="26" w:name="_Toc1523361500"/>
       <w:r>
         <w:rPr>
           <w:rFonts w:hint="default"/>
@@ -5683,7 +5956,7 @@
         </w:rPr>
         <w:t>Trang quản lý khu trọ</w:t>
       </w:r>
-      <w:bookmarkEnd w:id="24"/>
+      <w:bookmarkEnd w:id="26"/>
     </w:p>
     <w:p>
       <w:pPr>
@@ -5709,7 +5982,7 @@
                     </pic:cNvPicPr>
                   </pic:nvPicPr>
                   <pic:blipFill>
-                    <a:blip r:embed="rId16"/>
+                    <a:blip r:embed="rId17"/>
                     <a:stretch>
                       <a:fillRect/>
                     </a:stretch>
@@ -5758,19 +6031,19 @@
         <w:fldChar w:fldCharType="separate"/>
       </w:r>
       <w:r>
-        <w:t>9</w:t>
+        <w:t>10</w:t>
       </w:r>
       <w:r>
         <w:fldChar w:fldCharType="end"/>
       </w:r>
-      <w:bookmarkStart w:id="25" w:name="_Toc1309652742"/>
+      <w:bookmarkStart w:id="27" w:name="_Toc1224417112"/>
       <w:r>
         <w:rPr>
           <w:lang w:val="en"/>
         </w:rPr>
         <w:t>. Trang quản lý khu trọ</w:t>
       </w:r>
-      <w:bookmarkEnd w:id="25"/>
+      <w:bookmarkEnd w:id="27"/>
     </w:p>
     <w:p>
       <w:pPr>
@@ -5796,7 +6069,7 @@
           <w:lang w:val="en"/>
         </w:rPr>
       </w:pPr>
-      <w:bookmarkStart w:id="26" w:name="_Toc275710118"/>
+      <w:bookmarkStart w:id="28" w:name="_Toc1111019797"/>
       <w:r>
         <w:rPr>
           <w:rFonts w:hint="default"/>
@@ -5804,7 +6077,7 @@
         </w:rPr>
         <w:t>Cập nhật thông tin khu trọ</w:t>
       </w:r>
-      <w:bookmarkEnd w:id="26"/>
+      <w:bookmarkEnd w:id="28"/>
     </w:p>
     <w:p>
       <w:pPr>
@@ -5831,7 +6104,7 @@
                     </pic:cNvPicPr>
                   </pic:nvPicPr>
                   <pic:blipFill>
-                    <a:blip r:embed="rId17"/>
+                    <a:blip r:embed="rId18"/>
                     <a:stretch>
                       <a:fillRect/>
                     </a:stretch>
@@ -5880,19 +6153,19 @@
         <w:fldChar w:fldCharType="separate"/>
       </w:r>
       <w:r>
-        <w:t>10</w:t>
+        <w:t>11</w:t>
       </w:r>
       <w:r>
         <w:fldChar w:fldCharType="end"/>
       </w:r>
-      <w:bookmarkStart w:id="27" w:name="_Toc561087901"/>
+      <w:bookmarkStart w:id="29" w:name="_Toc372984653"/>
       <w:r>
         <w:rPr>
           <w:lang w:val="en"/>
         </w:rPr>
         <w:t>. Cập nhật thông tin khu trọ</w:t>
       </w:r>
-      <w:bookmarkEnd w:id="27"/>
+      <w:bookmarkEnd w:id="29"/>
     </w:p>
     <w:p>
       <w:r>
@@ -5908,7 +6181,7 @@
           <w:lang w:val="en"/>
         </w:rPr>
       </w:pPr>
-      <w:bookmarkStart w:id="28" w:name="_Toc840263229"/>
+      <w:bookmarkStart w:id="30" w:name="_Toc443698893"/>
       <w:r>
         <w:rPr>
           <w:rFonts w:hint="default"/>
@@ -5916,7 +6189,7 @@
         </w:rPr>
         <w:t>Danh sách phòng của một khu trọ.</w:t>
       </w:r>
-      <w:bookmarkEnd w:id="28"/>
+      <w:bookmarkEnd w:id="30"/>
     </w:p>
     <w:p>
       <w:pPr>
@@ -5943,7 +6216,7 @@
                     </pic:cNvPicPr>
                   </pic:nvPicPr>
                   <pic:blipFill>
-                    <a:blip r:embed="rId18"/>
+                    <a:blip r:embed="rId19"/>
                     <a:stretch>
                       <a:fillRect/>
                     </a:stretch>
@@ -5992,19 +6265,19 @@
         <w:fldChar w:fldCharType="separate"/>
       </w:r>
       <w:r>
-        <w:t>11</w:t>
+        <w:t>12</w:t>
       </w:r>
       <w:r>
         <w:fldChar w:fldCharType="end"/>
       </w:r>
-      <w:bookmarkStart w:id="29" w:name="_Toc2132919046"/>
+      <w:bookmarkStart w:id="31" w:name="_Toc1525594056"/>
       <w:r>
         <w:rPr>
           <w:lang w:val="en"/>
         </w:rPr>
         <w:t>. Quản lý phòng của mỗi khu trọ</w:t>
       </w:r>
-      <w:bookmarkEnd w:id="29"/>
+      <w:bookmarkEnd w:id="31"/>
     </w:p>
     <w:p>
       <w:pPr>
@@ -6033,7 +6306,7 @@
           <w:lang w:val="en"/>
         </w:rPr>
       </w:pPr>
-      <w:bookmarkStart w:id="30" w:name="_Toc804577960"/>
+      <w:bookmarkStart w:id="32" w:name="_Toc1665679656"/>
       <w:r>
         <w:rPr>
           <w:rFonts w:hint="default"/>
@@ -6041,7 +6314,7 @@
         </w:rPr>
         <w:t>Giao diện loại phòng</w:t>
       </w:r>
-      <w:bookmarkEnd w:id="30"/>
+      <w:bookmarkEnd w:id="32"/>
     </w:p>
     <w:p>
       <w:r>
@@ -6071,7 +6344,7 @@
                     </pic:cNvPicPr>
                   </pic:nvPicPr>
                   <pic:blipFill>
-                    <a:blip r:embed="rId19"/>
+                    <a:blip r:embed="rId20"/>
                     <a:stretch>
                       <a:fillRect/>
                     </a:stretch>
@@ -6119,19 +6392,19 @@
         <w:fldChar w:fldCharType="separate"/>
       </w:r>
       <w:r>
-        <w:t>12</w:t>
+        <w:t>13</w:t>
       </w:r>
       <w:r>
         <w:fldChar w:fldCharType="end"/>
       </w:r>
-      <w:bookmarkStart w:id="31" w:name="_Toc1496840876"/>
+      <w:bookmarkStart w:id="33" w:name="_Toc2140696453"/>
       <w:r>
         <w:rPr>
           <w:lang w:val="en"/>
         </w:rPr>
         <w:t>. Quản lý loại phòng</w:t>
       </w:r>
-      <w:bookmarkEnd w:id="31"/>
+      <w:bookmarkEnd w:id="33"/>
     </w:p>
     <w:p>
       <w:pPr>
@@ -6155,7 +6428,7 @@
           <w:lang w:val="en"/>
         </w:rPr>
       </w:pPr>
-      <w:bookmarkStart w:id="32" w:name="_Toc714999616"/>
+      <w:bookmarkStart w:id="34" w:name="_Toc1191035180"/>
       <w:r>
         <w:rPr>
           <w:rFonts w:hint="default"/>
@@ -6163,7 +6436,7 @@
         </w:rPr>
         <w:t>Giao diện quản lý tài khoản</w:t>
       </w:r>
-      <w:bookmarkEnd w:id="32"/>
+      <w:bookmarkEnd w:id="34"/>
     </w:p>
     <w:p>
       <w:pPr>
@@ -6189,7 +6462,7 @@
                     </pic:cNvPicPr>
                   </pic:nvPicPr>
                   <pic:blipFill>
-                    <a:blip r:embed="rId20"/>
+                    <a:blip r:embed="rId21"/>
                     <a:stretch>
                       <a:fillRect/>
                     </a:stretch>
@@ -6238,12 +6511,12 @@
         <w:fldChar w:fldCharType="separate"/>
       </w:r>
       <w:r>
-        <w:t>13</w:t>
+        <w:t>14</w:t>
       </w:r>
       <w:r>
         <w:fldChar w:fldCharType="end"/>
       </w:r>
-      <w:bookmarkStart w:id="33" w:name="_Toc1910355667"/>
+      <w:bookmarkStart w:id="35" w:name="_Toc1414542161"/>
       <w:r>
         <w:rPr>
           <w:lang w:val="en"/>
@@ -6263,7 +6536,7 @@
         </w:rPr>
         <w:t>uản lý tài khoản</w:t>
       </w:r>
-      <w:bookmarkEnd w:id="33"/>
+      <w:bookmarkEnd w:id="35"/>
     </w:p>
     <w:p>
       <w:r>
@@ -6278,14 +6551,14 @@
           <w:lang w:val="en"/>
         </w:rPr>
       </w:pPr>
-      <w:bookmarkStart w:id="34" w:name="_Toc1678946616"/>
+      <w:bookmarkStart w:id="36" w:name="_Toc1152971455"/>
       <w:r>
         <w:rPr>
           <w:lang w:val="en"/>
         </w:rPr>
         <w:t>Kết luận</w:t>
       </w:r>
-      <w:bookmarkEnd w:id="34"/>
+      <w:bookmarkEnd w:id="36"/>
     </w:p>
     <w:p>
       <w:pPr>
@@ -6397,11 +6670,11 @@
       <w:pPr>
         <w:pStyle w:val="23"/>
       </w:pPr>
-      <w:bookmarkStart w:id="35" w:name="_Toc812620556"/>
+      <w:bookmarkStart w:id="37" w:name="_Toc1101503207"/>
       <w:r>
         <w:t>Tài liệu tham khảo</w:t>
       </w:r>
-      <w:bookmarkEnd w:id="35"/>
+      <w:bookmarkEnd w:id="37"/>
     </w:p>
     <w:p>
       <w:pPr>

</xml_diff>

<commit_message>
Sắp xếp khoảng cách truờng tăng dần, cập nhật báo cáo
</commit_message>
<xml_diff>
--- a/BÁO CÁO HTTT Địa Lý.docx
+++ b/BÁO CÁO HTTT Địa Lý.docx
@@ -3630,8 +3630,6 @@
       <w:r>
         <w:br w:type="page"/>
       </w:r>
-      <w:bookmarkStart w:id="38" w:name="_GoBack"/>
-      <w:bookmarkEnd w:id="38"/>
     </w:p>
     <w:p>
       <w:pPr>
@@ -5587,12 +5585,13 @@
         <w:pStyle w:val="29"/>
         <w:bidi w:val="0"/>
       </w:pPr>
+      <w:bookmarkStart w:id="38" w:name="_GoBack"/>
       <w:r>
         <w:drawing>
           <wp:inline distT="0" distB="0" distL="114300" distR="114300">
-            <wp:extent cx="6247765" cy="4410710"/>
-            <wp:effectExtent l="0" t="0" r="6985" b="2540"/>
-            <wp:docPr id="6" name="Picture 1"/>
+            <wp:extent cx="6363335" cy="4264025"/>
+            <wp:effectExtent l="0" t="0" r="2540" b="6350"/>
+            <wp:docPr id="7" name="Picture 1"/>
             <wp:cNvGraphicFramePr>
               <a:graphicFrameLocks xmlns:a="http://schemas.openxmlformats.org/drawingml/2006/main" noChangeAspect="true"/>
             </wp:cNvGraphicFramePr>
@@ -5600,7 +5599,7 @@
               <a:graphicData uri="http://schemas.openxmlformats.org/drawingml/2006/picture">
                 <pic:pic xmlns:pic="http://schemas.openxmlformats.org/drawingml/2006/picture">
                   <pic:nvPicPr>
-                    <pic:cNvPr id="6" name="Picture 1"/>
+                    <pic:cNvPr id="7" name="Picture 1"/>
                     <pic:cNvPicPr>
                       <a:picLocks noChangeAspect="true"/>
                     </pic:cNvPicPr>
@@ -5614,7 +5613,7 @@
                   <pic:spPr>
                     <a:xfrm>
                       <a:off x="0" y="0"/>
-                      <a:ext cx="6247765" cy="4410710"/>
+                      <a:ext cx="6363335" cy="4264025"/>
                     </a:xfrm>
                     <a:prstGeom prst="rect">
                       <a:avLst/>
@@ -5630,6 +5629,7 @@
           </wp:inline>
         </w:drawing>
       </w:r>
+      <w:bookmarkEnd w:id="38"/>
     </w:p>
     <w:p>
       <w:pPr>

</xml_diff>